<commit_message>
add sth about merge
</commit_message>
<xml_diff>
--- a/GitHub工作流.docx
+++ b/GitHub工作流.docx
@@ -525,214 +525,358 @@
         <w:rPr>
           <w:rFonts w:hint="eastAsia"/>
         </w:rPr>
-        <w:t xml:space="preserve"> </w:t>
+        <w:t xml:space="preserve"> (</w:t>
+      </w:r>
+      <w:r>
+        <w:rPr>
+          <w:rFonts w:hint="eastAsia"/>
+        </w:rPr>
+        <w:t>大约等于先</w:t>
+      </w:r>
+      <w:r>
+        <w:rPr>
+          <w:rFonts w:hint="eastAsia"/>
+        </w:rPr>
+        <w:t>git fetch</w:t>
+      </w:r>
+      <w:r>
+        <w:rPr>
+          <w:rFonts w:hint="eastAsia"/>
+        </w:rPr>
+        <w:t>再</w:t>
+      </w:r>
+      <w:r>
+        <w:rPr>
+          <w:rFonts w:hint="eastAsia"/>
+        </w:rPr>
+        <w:t>git merge)</w:t>
+      </w:r>
+      <w:r>
+        <w:rPr>
+          <w:rFonts w:hint="eastAsia"/>
+        </w:rPr>
+        <w:t>获取最新的版本，然后切换到</w:t>
+      </w:r>
+      <w:r>
+        <w:rPr>
+          <w:rFonts w:hint="eastAsia"/>
+        </w:rPr>
+        <w:t>master</w:t>
+      </w:r>
+      <w:r>
+        <w:rPr>
+          <w:rFonts w:hint="eastAsia"/>
+        </w:rPr>
+        <w:t>，然后</w:t>
+      </w:r>
+      <w:r>
+        <w:rPr>
+          <w:rFonts w:hint="eastAsia"/>
+        </w:rPr>
+        <w:t>git merge jia/master</w:t>
+      </w:r>
+      <w:r>
+        <w:rPr>
+          <w:rFonts w:hint="eastAsia"/>
+        </w:rPr>
+        <w:t>，此时本地即更新，再</w:t>
+      </w:r>
+      <w:r>
+        <w:rPr>
+          <w:rFonts w:hint="eastAsia"/>
+        </w:rPr>
+        <w:t>git push origin master</w:t>
+      </w:r>
+      <w:r>
+        <w:rPr>
+          <w:rFonts w:hint="eastAsia"/>
+        </w:rPr>
+        <w:t>将服务器端也更新。客户端工具</w:t>
+      </w:r>
+      <w:r>
+        <w:rPr>
+          <w:rFonts w:hint="eastAsia"/>
+        </w:rPr>
+        <w:t>中的</w:t>
+      </w:r>
+      <w:r>
+        <w:rPr>
+          <w:rFonts w:hint="eastAsia"/>
+        </w:rPr>
+        <w:t>update</w:t>
+      </w:r>
+      <w:r>
+        <w:rPr>
+          <w:rFonts w:hint="eastAsia"/>
+        </w:rPr>
+        <w:t>在此任务中感觉用着有些问题，不如直接用命令行。</w:t>
+      </w:r>
+    </w:p>
+    <w:p>
+      <w:pPr>
+        <w:pStyle w:val="a3"/>
+        <w:ind w:firstLineChars="0" w:firstLine="0"/>
+      </w:pPr>
+      <w:r>
+        <w:rPr>
+          <w:rFonts w:hint="eastAsia"/>
+        </w:rPr>
+        <w:t>以上说明中有只能在命令行中操作的已经给出命令，如切换分支等，可在命令行中用</w:t>
+      </w:r>
+      <w:r>
+        <w:rPr>
+          <w:rFonts w:hint="eastAsia"/>
+        </w:rPr>
+        <w:t>git checkout</w:t>
+      </w:r>
+      <w:r>
+        <w:rPr>
+          <w:rFonts w:hint="eastAsia"/>
+        </w:rPr>
+        <w:t>操作，也可在客户端工作中操作。</w:t>
+      </w:r>
+    </w:p>
+    <w:p>
+      <w:pPr>
+        <w:pStyle w:val="a3"/>
+        <w:ind w:firstLineChars="0" w:firstLine="0"/>
+      </w:pPr>
+      <w:r>
+        <w:rPr>
+          <w:rFonts w:hint="eastAsia"/>
+        </w:rPr>
+        <w:t>客户端中的</w:t>
+      </w:r>
+      <w:r>
+        <w:rPr>
+          <w:rFonts w:hint="eastAsia"/>
+        </w:rPr>
+        <w:t>update</w:t>
+      </w:r>
+      <w:r>
+        <w:rPr>
+          <w:rFonts w:hint="eastAsia"/>
+        </w:rPr>
+        <w:t>会产生</w:t>
+      </w:r>
+      <w:r>
+        <w:rPr>
+          <w:rFonts w:hint="eastAsia"/>
+        </w:rPr>
+        <w:t>Merge...</w:t>
+      </w:r>
+      <w:r>
+        <w:rPr>
+          <w:rFonts w:hint="eastAsia"/>
+        </w:rPr>
+        <w:t>的额外的</w:t>
+      </w:r>
+      <w:r>
+        <w:rPr>
+          <w:rFonts w:hint="eastAsia"/>
+        </w:rPr>
+        <w:t>commit</w:t>
+      </w:r>
+      <w:r>
+        <w:rPr>
+          <w:rFonts w:hint="eastAsia"/>
+        </w:rPr>
+        <w:t>，似乎没必要。不如命令行的</w:t>
+      </w:r>
+      <w:r>
+        <w:rPr>
+          <w:rFonts w:hint="eastAsia"/>
+        </w:rPr>
+        <w:t>git merge</w:t>
+      </w:r>
+      <w:r>
+        <w:rPr>
+          <w:rFonts w:hint="eastAsia"/>
+        </w:rPr>
+        <w:t>，</w:t>
+      </w:r>
+      <w:r>
+        <w:rPr>
+          <w:rFonts w:hint="eastAsia"/>
+        </w:rPr>
+        <w:t>revert</w:t>
+      </w:r>
+      <w:r>
+        <w:rPr>
+          <w:rFonts w:hint="eastAsia"/>
+        </w:rPr>
+        <w:t>也是，不如命令行的</w:t>
+      </w:r>
+      <w:r>
+        <w:rPr>
+          <w:rFonts w:hint="eastAsia"/>
+        </w:rPr>
+        <w:t xml:space="preserve">git reset </w:t>
+      </w:r>
+      <w:r>
+        <w:t>–</w:t>
+      </w:r>
+      <w:r>
+        <w:rPr>
+          <w:rFonts w:hint="eastAsia"/>
+        </w:rPr>
+        <w:t>hard</w:t>
+      </w:r>
+    </w:p>
+    <w:p>
+      <w:pPr>
+        <w:pStyle w:val="a3"/>
+        <w:ind w:firstLineChars="0" w:firstLine="0"/>
+      </w:pPr>
+    </w:p>
+    <w:p>
+      <w:pPr>
+        <w:pStyle w:val="a3"/>
+        <w:ind w:firstLineChars="0" w:firstLine="0"/>
+      </w:pPr>
+      <w:r>
+        <w:rPr>
+          <w:rFonts w:hint="eastAsia"/>
+        </w:rPr>
+        <w:t>补充</w:t>
+      </w:r>
+    </w:p>
+    <w:p>
+      <w:pPr>
+        <w:pStyle w:val="a3"/>
+        <w:ind w:firstLineChars="0" w:firstLine="0"/>
+      </w:pPr>
+      <w:r>
+        <w:rPr>
+          <w:rFonts w:hint="eastAsia"/>
+        </w:rPr>
+        <w:t>在用</w:t>
+      </w:r>
+      <w:r>
+        <w:rPr>
+          <w:rFonts w:hint="eastAsia"/>
+        </w:rPr>
+        <w:t>git merge dev</w:t>
+      </w:r>
+      <w:r>
+        <w:rPr>
+          <w:rFonts w:hint="eastAsia"/>
+        </w:rPr>
+        <w:t>时，会把</w:t>
+      </w:r>
+      <w:r>
+        <w:rPr>
+          <w:rFonts w:hint="eastAsia"/>
+        </w:rPr>
+        <w:t>dev</w:t>
+      </w:r>
+      <w:r>
+        <w:rPr>
+          <w:rFonts w:hint="eastAsia"/>
+        </w:rPr>
+        <w:t>上所有从</w:t>
+      </w:r>
+      <w:r>
+        <w:rPr>
+          <w:rFonts w:hint="eastAsia"/>
+        </w:rPr>
+        <w:t>master</w:t>
+      </w:r>
+      <w:r>
+        <w:rPr>
+          <w:rFonts w:hint="eastAsia"/>
+        </w:rPr>
+        <w:t>分支后的</w:t>
+      </w:r>
+      <w:r>
+        <w:rPr>
+          <w:rFonts w:hint="eastAsia"/>
+        </w:rPr>
+        <w:t>commit</w:t>
+      </w:r>
+      <w:r>
+        <w:rPr>
+          <w:rFonts w:hint="eastAsia"/>
+        </w:rPr>
+        <w:t>全部都</w:t>
+      </w:r>
+      <w:r>
+        <w:rPr>
+          <w:rFonts w:hint="eastAsia"/>
+        </w:rPr>
+        <w:t>merge</w:t>
+      </w:r>
+      <w:r>
+        <w:rPr>
+          <w:rFonts w:hint="eastAsia"/>
+        </w:rPr>
+        <w:t>上去</w:t>
+      </w:r>
+      <w:r>
+        <w:rPr>
+          <w:rFonts w:hint="eastAsia"/>
+        </w:rPr>
+        <w:t>。此时可以用</w:t>
+      </w:r>
+      <w:r>
+        <w:rPr>
+          <w:rFonts w:hint="eastAsia"/>
+        </w:rPr>
+        <w:t xml:space="preserve">git merge </w:t>
+      </w:r>
+      <w:r>
+        <w:t>–</w:t>
+      </w:r>
+      <w:r>
+        <w:rPr>
+          <w:rFonts w:hint="eastAsia"/>
+        </w:rPr>
+        <w:t>squash dev</w:t>
+      </w:r>
+      <w:r>
+        <w:rPr>
+          <w:rFonts w:hint="eastAsia"/>
+        </w:rPr>
+        <w:t>只把文件更新，但是不在</w:t>
+      </w:r>
+      <w:r>
+        <w:rPr>
+          <w:rFonts w:hint="eastAsia"/>
+        </w:rPr>
+        <w:t>master</w:t>
+      </w:r>
+      <w:r>
+        <w:rPr>
+          <w:rFonts w:hint="eastAsia"/>
+        </w:rPr>
+        <w:t>上生成</w:t>
+      </w:r>
+      <w:r>
+        <w:rPr>
+          <w:rFonts w:hint="eastAsia"/>
+        </w:rPr>
+        <w:t>commit</w:t>
+      </w:r>
+      <w:r>
+        <w:rPr>
+          <w:rFonts w:hint="eastAsia"/>
+        </w:rPr>
+        <w:t>，此时可以手动</w:t>
+      </w:r>
+      <w:r>
+        <w:rPr>
+          <w:rFonts w:hint="eastAsia"/>
+        </w:rPr>
+        <w:t>commit</w:t>
+      </w:r>
+      <w:r>
+        <w:rPr>
+          <w:rFonts w:hint="eastAsia"/>
+        </w:rPr>
+        <w:t>一次</w:t>
       </w:r>
       <w:bookmarkStart w:id="0" w:name="_GoBack"/>
       <w:bookmarkEnd w:id="0"/>
-      <w:r>
-        <w:rPr>
-          <w:rFonts w:hint="eastAsia"/>
-        </w:rPr>
-        <w:t>(</w:t>
-      </w:r>
-      <w:r>
-        <w:rPr>
-          <w:rFonts w:hint="eastAsia"/>
-        </w:rPr>
-        <w:t>大约等于先</w:t>
-      </w:r>
-      <w:r>
-        <w:rPr>
-          <w:rFonts w:hint="eastAsia"/>
-        </w:rPr>
-        <w:t>git fetch</w:t>
-      </w:r>
-      <w:r>
-        <w:rPr>
-          <w:rFonts w:hint="eastAsia"/>
-        </w:rPr>
-        <w:t>再</w:t>
-      </w:r>
-      <w:r>
-        <w:rPr>
-          <w:rFonts w:hint="eastAsia"/>
-        </w:rPr>
-        <w:t>git merge)</w:t>
-      </w:r>
-      <w:r>
-        <w:rPr>
-          <w:rFonts w:hint="eastAsia"/>
-        </w:rPr>
-        <w:t>获取最新的版本，然后切换到</w:t>
-      </w:r>
-      <w:r>
-        <w:rPr>
-          <w:rFonts w:hint="eastAsia"/>
-        </w:rPr>
-        <w:t>master</w:t>
-      </w:r>
-      <w:r>
-        <w:rPr>
-          <w:rFonts w:hint="eastAsia"/>
-        </w:rPr>
-        <w:t>，然后</w:t>
-      </w:r>
-      <w:r>
-        <w:rPr>
-          <w:rFonts w:hint="eastAsia"/>
-        </w:rPr>
-        <w:t>git merge jia/master</w:t>
-      </w:r>
-      <w:r>
-        <w:rPr>
-          <w:rFonts w:hint="eastAsia"/>
-        </w:rPr>
-        <w:t>，此时本地即更新，再</w:t>
-      </w:r>
-      <w:r>
-        <w:rPr>
-          <w:rFonts w:hint="eastAsia"/>
-        </w:rPr>
-        <w:t>git push origin master</w:t>
-      </w:r>
-      <w:r>
-        <w:rPr>
-          <w:rFonts w:hint="eastAsia"/>
-        </w:rPr>
-        <w:t>将服务器端也更新。客户端工具</w:t>
-      </w:r>
-      <w:r>
-        <w:rPr>
-          <w:rFonts w:hint="eastAsia"/>
-        </w:rPr>
-        <w:t>中的</w:t>
-      </w:r>
-      <w:r>
-        <w:rPr>
-          <w:rFonts w:hint="eastAsia"/>
-        </w:rPr>
-        <w:t>update</w:t>
-      </w:r>
-      <w:r>
-        <w:rPr>
-          <w:rFonts w:hint="eastAsia"/>
-        </w:rPr>
-        <w:t>在此任务中感觉用着有些问题，不如直接用命令行。</w:t>
-      </w:r>
-    </w:p>
-    <w:p>
-      <w:pPr>
-        <w:pStyle w:val="a3"/>
-        <w:ind w:firstLineChars="0" w:firstLine="0"/>
-      </w:pPr>
-      <w:r>
-        <w:rPr>
-          <w:rFonts w:hint="eastAsia"/>
-        </w:rPr>
-        <w:t>以上说明中有只能在命令行中操作的已经给出命令，如切换分支等，可在命令行中用</w:t>
-      </w:r>
-      <w:r>
-        <w:rPr>
-          <w:rFonts w:hint="eastAsia"/>
-        </w:rPr>
-        <w:t>git checkout</w:t>
-      </w:r>
-      <w:r>
-        <w:rPr>
-          <w:rFonts w:hint="eastAsia"/>
-        </w:rPr>
-        <w:t>操作，也可在客户端工作中操作。</w:t>
-      </w:r>
-    </w:p>
-    <w:p>
-      <w:pPr>
-        <w:pStyle w:val="a3"/>
-        <w:ind w:firstLineChars="0" w:firstLine="0"/>
-      </w:pPr>
-      <w:r>
-        <w:rPr>
-          <w:rFonts w:hint="eastAsia"/>
-        </w:rPr>
-        <w:t>客户端中的</w:t>
-      </w:r>
-      <w:r>
-        <w:rPr>
-          <w:rFonts w:hint="eastAsia"/>
-        </w:rPr>
-        <w:t>update</w:t>
-      </w:r>
-      <w:r>
-        <w:rPr>
-          <w:rFonts w:hint="eastAsia"/>
-        </w:rPr>
-        <w:t>会产生</w:t>
-      </w:r>
-      <w:r>
-        <w:rPr>
-          <w:rFonts w:hint="eastAsia"/>
-        </w:rPr>
-        <w:t>Merge...</w:t>
-      </w:r>
-      <w:r>
-        <w:rPr>
-          <w:rFonts w:hint="eastAsia"/>
-        </w:rPr>
-        <w:t>的额外的</w:t>
-      </w:r>
-      <w:r>
-        <w:rPr>
-          <w:rFonts w:hint="eastAsia"/>
-        </w:rPr>
-        <w:t>commit</w:t>
-      </w:r>
-      <w:r>
-        <w:rPr>
-          <w:rFonts w:hint="eastAsia"/>
-        </w:rPr>
-        <w:t>，似乎没必要。不如命令行的</w:t>
-      </w:r>
-      <w:r>
-        <w:rPr>
-          <w:rFonts w:hint="eastAsia"/>
-        </w:rPr>
-        <w:t>git merge</w:t>
-      </w:r>
-      <w:r>
-        <w:rPr>
-          <w:rFonts w:hint="eastAsia"/>
-        </w:rPr>
-        <w:t>，</w:t>
-      </w:r>
-      <w:r>
-        <w:rPr>
-          <w:rFonts w:hint="eastAsia"/>
-        </w:rPr>
-        <w:t>revert</w:t>
-      </w:r>
-      <w:r>
-        <w:rPr>
-          <w:rFonts w:hint="eastAsia"/>
-        </w:rPr>
-        <w:t>也是，不如命令行的</w:t>
-      </w:r>
-      <w:r>
-        <w:rPr>
-          <w:rFonts w:hint="eastAsia"/>
-        </w:rPr>
-        <w:t xml:space="preserve">git reset </w:t>
-      </w:r>
-      <w:r>
-        <w:rPr>
-          <w:rFonts w:hint="eastAsia"/>
-        </w:rPr>
-        <w:t>--</w:t>
-      </w:r>
-      <w:r>
-        <w:rPr>
-          <w:rFonts w:hint="eastAsia"/>
-        </w:rPr>
-        <w:t>hard</w:t>
-      </w:r>
     </w:p>
     <w:sectPr>
       <w:pgSz w:w="11906" w:h="16838"/>

</xml_diff>

<commit_message>
add sth about merge and squash
</commit_message>
<xml_diff>
--- a/GitHub工作流.docx
+++ b/GitHub工作流.docx
@@ -904,6 +904,78 @@
           <w:rFonts w:hint="eastAsia"/>
         </w:rPr>
         <w:t>用</w:t>
+      </w:r>
+      <w:r>
+        <w:rPr>
+          <w:rFonts w:hint="eastAsia"/>
+        </w:rPr>
+        <w:t>一次</w:t>
+      </w:r>
+      <w:r>
+        <w:rPr>
+          <w:rFonts w:hint="eastAsia"/>
+        </w:rPr>
+        <w:t>git merge dev</w:t>
+      </w:r>
+      <w:r>
+        <w:rPr>
+          <w:rFonts w:hint="eastAsia"/>
+        </w:rPr>
+        <w:t>则会把</w:t>
+      </w:r>
+      <w:r>
+        <w:rPr>
+          <w:rFonts w:hint="eastAsia"/>
+        </w:rPr>
+        <w:t>dev</w:t>
+      </w:r>
+      <w:r>
+        <w:rPr>
+          <w:rFonts w:hint="eastAsia"/>
+        </w:rPr>
+        <w:t>上以前没有</w:t>
+      </w:r>
+      <w:r>
+        <w:rPr>
+          <w:rFonts w:hint="eastAsia"/>
+        </w:rPr>
+        <w:t>merge</w:t>
+      </w:r>
+      <w:r>
+        <w:rPr>
+          <w:rFonts w:hint="eastAsia"/>
+        </w:rPr>
+        <w:t>的</w:t>
+      </w:r>
+      <w:r>
+        <w:rPr>
+          <w:rFonts w:hint="eastAsia"/>
+        </w:rPr>
+        <w:t>commit</w:t>
+      </w:r>
+      <w:r>
+        <w:rPr>
+          <w:rFonts w:hint="eastAsia"/>
+        </w:rPr>
+        <w:t>全部</w:t>
+      </w:r>
+      <w:r>
+        <w:rPr>
+          <w:rFonts w:hint="eastAsia"/>
+        </w:rPr>
+        <w:t>merge</w:t>
+      </w:r>
+      <w:r>
+        <w:rPr>
+          <w:rFonts w:hint="eastAsia"/>
+        </w:rPr>
+        <w:t>上去</w:t>
+      </w:r>
+      <w:r>
+        <w:rPr>
+          <w:rFonts w:hint="eastAsia"/>
+        </w:rPr>
+        <w:t>。</w:t>
       </w:r>
       <w:bookmarkStart w:id="0" w:name="_GoBack"/>
       <w:bookmarkEnd w:id="0"/>

</xml_diff>